<commit_message>
AP and PS script for install/uninstall solution
</commit_message>
<xml_diff>
--- a/VSA/Agent Procedures/Install & Uninstall OneDrive/OneDrive Install.docx
+++ b/VSA/Agent Procedures/Install & Uninstall OneDrive/OneDrive Install.docx
@@ -12,7 +12,13 @@
     </w:p>
     <w:p>
       <w:r>
-        <w:t>This Agent procedures</w:t>
+        <w:t xml:space="preserve">This </w:t>
+      </w:r>
+      <w:r>
+        <w:t>a</w:t>
+      </w:r>
+      <w:r>
+        <w:t>gent procedures</w:t>
       </w:r>
       <w:r>
         <w:t xml:space="preserve"> </w:t>
@@ -58,7 +64,38 @@
     </w:p>
     <w:p>
       <w:r>
-        <w:t>2</w:t>
+        <w:t>2. Upload the PowerShell fil</w:t>
+      </w:r>
+      <w:r>
+        <w:t xml:space="preserve">e </w:t>
+      </w:r>
+      <w:r>
+        <w:rPr>
+          <w:b/>
+          <w:bCs/>
+        </w:rPr>
+        <w:t>Uninstall-OneDrive.ps1</w:t>
+      </w:r>
+      <w:r>
+        <w:t xml:space="preserve"> to the Shared Files/ directory of the Managed Files folder: </w:t>
+      </w:r>
+      <w:hyperlink r:id="rId10" w:history="1">
+        <w:r>
+          <w:rPr>
+            <w:rStyle w:val="af8"/>
+          </w:rPr>
+          <w:t>https://helpdesk.kaseya.com/hc/en-gb/articles/360017878358</w:t>
+        </w:r>
+      </w:hyperlink>
+    </w:p>
+    <w:p>
+      <w:pPr>
+        <w:rPr>
+          <w:rStyle w:val="af8"/>
+        </w:rPr>
+      </w:pPr>
+      <w:r>
+        <w:t>3</w:t>
       </w:r>
       <w:r>
         <w:t>. Import the XML into the agent procedure</w:t>
@@ -69,7 +106,7 @@
       <w:r>
         <w:t xml:space="preserve">: </w:t>
       </w:r>
-      <w:hyperlink r:id="rId10" w:history="1">
+      <w:hyperlink r:id="rId11" w:history="1">
         <w:r>
           <w:rPr>
             <w:rStyle w:val="af8"/>
@@ -79,26 +116,32 @@
       </w:hyperlink>
     </w:p>
     <w:p>
-      <w:r>
-        <w:t>3</w:t>
-      </w:r>
-      <w:r>
-        <w:t xml:space="preserve">. </w:t>
-      </w:r>
-      <w:r>
-        <w:t xml:space="preserve">Execute the </w:t>
-      </w:r>
-      <w:r>
-        <w:t xml:space="preserve">desired </w:t>
-      </w:r>
-      <w:r>
-        <w:t>procedure on a target machine</w:t>
+      <w:pPr>
+        <w:rPr>
+          <w:color w:val="000000" w:themeColor="text1"/>
+        </w:rPr>
+      </w:pPr>
+      <w:r>
+        <w:rPr>
+          <w:rStyle w:val="af8"/>
+          <w:color w:val="000000" w:themeColor="text1"/>
+          <w:u w:val="none"/>
+        </w:rPr>
+        <w:t xml:space="preserve">4. Execute </w:t>
+      </w:r>
+      <w:r>
+        <w:rPr>
+          <w:rStyle w:val="af8"/>
+          <w:color w:val="000000" w:themeColor="text1"/>
+          <w:u w:val="none"/>
+        </w:rPr>
+        <w:t>desired agent procedure on the target machine</w:t>
       </w:r>
     </w:p>
     <w:sectPr>
-      <w:headerReference w:type="even" r:id="rId11"/>
-      <w:headerReference w:type="default" r:id="rId12"/>
-      <w:headerReference w:type="first" r:id="rId13"/>
+      <w:headerReference w:type="even" r:id="rId12"/>
+      <w:headerReference w:type="default" r:id="rId13"/>
+      <w:headerReference w:type="first" r:id="rId14"/>
       <w:pgSz w:w="12240" w:h="15840"/>
       <w:pgMar w:top="1440" w:right="1440" w:bottom="1440" w:left="1440" w:header="720" w:footer="720" w:gutter="0"/>
       <w:cols w:space="720"/>
@@ -328,13 +371,13 @@
             <w:jc w:val="right"/>
           </w:pPr>
           <w:r>
-            <w:t>OneDrive</w:t>
+            <w:t>Install</w:t>
           </w:r>
           <w:r>
-            <w:t xml:space="preserve"> Install</w:t>
+            <w:t xml:space="preserve"> &amp; </w:t>
           </w:r>
           <w:r>
-            <w:t>er &amp; Uninstaller</w:t>
+            <w:t>Uninstall Microsoft OneDrive</w:t>
           </w:r>
         </w:p>
       </w:tc>
@@ -1802,21 +1845,10 @@
 </file>
 
 <file path=customXml/item1.xml><?xml version="1.0" encoding="utf-8"?>
-<p:properties xmlns:p="http://schemas.microsoft.com/office/2006/metadata/properties" xmlns:xsi="http://www.w3.org/2001/XMLSchema-instance" xmlns:pc="http://schemas.microsoft.com/office/infopath/2007/PartnerControls">
-  <documentManagement/>
-</p:properties>
+<b:Sources xmlns:b="http://schemas.openxmlformats.org/officeDocument/2006/bibliography" xmlns="http://schemas.openxmlformats.org/officeDocument/2006/bibliography" SelectedStyle="\APASixthEditionOfficeOnline.xsl" StyleName="APA" Version="6"/>
 </file>
 
 <file path=customXml/item2.xml><?xml version="1.0" encoding="utf-8"?>
-<?mso-contentType ?>
-<FormTemplates xmlns="http://schemas.microsoft.com/sharepoint/v3/contenttype/forms">
-  <Display>DocumentLibraryForm</Display>
-  <Edit>DocumentLibraryForm</Edit>
-  <New>DocumentLibraryForm</New>
-</FormTemplates>
-</file>
-
-<file path=customXml/item3.xml><?xml version="1.0" encoding="utf-8"?>
 <ct:contentTypeSchema xmlns:ct="http://schemas.microsoft.com/office/2006/metadata/contentType" xmlns:ma="http://schemas.microsoft.com/office/2006/metadata/properties/metaAttributes" ct:_="" ma:_="" ma:contentTypeName="Document" ma:contentTypeID="0x01010019D8A6075A38774CBB7435B2E28E1172" ma:contentTypeVersion="12" ma:contentTypeDescription="Create a new document." ma:contentTypeScope="" ma:versionID="1436ff9a76eda1bceced3ce4b2e1569a">
   <xsd:schema xmlns:xsd="http://www.w3.org/2001/XMLSchema" xmlns:xs="http://www.w3.org/2001/XMLSchema" xmlns:p="http://schemas.microsoft.com/office/2006/metadata/properties" xmlns:ns3="15c75a40-beea-4f32-bd21-88d7e546909a" xmlns:ns4="64f6dfa4-c15c-473c-a29c-64c06eb14034" targetNamespace="http://schemas.microsoft.com/office/2006/metadata/properties" ma:root="true" ma:fieldsID="af29f714cbdd221b55c36da49f76fb45" ns3:_="" ns4:_="">
     <xsd:import namespace="15c75a40-beea-4f32-bd21-88d7e546909a"/>
@@ -2033,28 +2065,30 @@
 </ct:contentTypeSchema>
 </file>
 
+<file path=customXml/item3.xml><?xml version="1.0" encoding="utf-8"?>
+<?mso-contentType ?>
+<FormTemplates xmlns="http://schemas.microsoft.com/sharepoint/v3/contenttype/forms">
+  <Display>DocumentLibraryForm</Display>
+  <Edit>DocumentLibraryForm</Edit>
+  <New>DocumentLibraryForm</New>
+</FormTemplates>
+</file>
+
 <file path=customXml/item4.xml><?xml version="1.0" encoding="utf-8"?>
-<b:Sources xmlns:b="http://schemas.openxmlformats.org/officeDocument/2006/bibliography" xmlns="http://schemas.openxmlformats.org/officeDocument/2006/bibliography" SelectedStyle="\APASixthEditionOfficeOnline.xsl" StyleName="APA" Version="6"/>
+<p:properties xmlns:p="http://schemas.microsoft.com/office/2006/metadata/properties" xmlns:xsi="http://www.w3.org/2001/XMLSchema-instance" xmlns:pc="http://schemas.microsoft.com/office/infopath/2007/PartnerControls">
+  <documentManagement/>
+</p:properties>
 </file>
 
 <file path=customXml/itemProps1.xml><?xml version="1.0" encoding="utf-8"?>
-<ds:datastoreItem xmlns:ds="http://schemas.openxmlformats.org/officeDocument/2006/customXml" ds:itemID="{D14A6D29-AD82-4647-AF9D-CCB0F8D8DC83}">
+<ds:datastoreItem xmlns:ds="http://schemas.openxmlformats.org/officeDocument/2006/customXml" ds:itemID="{1C48DBB3-CF99-4595-9320-D6A6AD73587D}">
   <ds:schemaRefs>
-    <ds:schemaRef ds:uri="http://schemas.microsoft.com/office/2006/metadata/properties"/>
-    <ds:schemaRef ds:uri="http://schemas.microsoft.com/office/infopath/2007/PartnerControls"/>
+    <ds:schemaRef ds:uri="http://schemas.openxmlformats.org/officeDocument/2006/bibliography"/>
   </ds:schemaRefs>
 </ds:datastoreItem>
 </file>
 
 <file path=customXml/itemProps2.xml><?xml version="1.0" encoding="utf-8"?>
-<ds:datastoreItem xmlns:ds="http://schemas.openxmlformats.org/officeDocument/2006/customXml" ds:itemID="{6DF1993D-A90D-4E24-B294-08DBAEEA7A2D}">
-  <ds:schemaRefs>
-    <ds:schemaRef ds:uri="http://schemas.microsoft.com/sharepoint/v3/contenttype/forms"/>
-  </ds:schemaRefs>
-</ds:datastoreItem>
-</file>
-
-<file path=customXml/itemProps3.xml><?xml version="1.0" encoding="utf-8"?>
 <ds:datastoreItem xmlns:ds="http://schemas.openxmlformats.org/officeDocument/2006/customXml" ds:itemID="{AFBE396F-0AA5-4815-AAB7-B4619CEBAEDF}">
   <ds:schemaRefs>
     <ds:schemaRef ds:uri="http://schemas.microsoft.com/office/2006/metadata/contentType"/>
@@ -2073,10 +2107,19 @@
 </ds:datastoreItem>
 </file>
 
+<file path=customXml/itemProps3.xml><?xml version="1.0" encoding="utf-8"?>
+<ds:datastoreItem xmlns:ds="http://schemas.openxmlformats.org/officeDocument/2006/customXml" ds:itemID="{6DF1993D-A90D-4E24-B294-08DBAEEA7A2D}">
+  <ds:schemaRefs>
+    <ds:schemaRef ds:uri="http://schemas.microsoft.com/sharepoint/v3/contenttype/forms"/>
+  </ds:schemaRefs>
+</ds:datastoreItem>
+</file>
+
 <file path=customXml/itemProps4.xml><?xml version="1.0" encoding="utf-8"?>
-<ds:datastoreItem xmlns:ds="http://schemas.openxmlformats.org/officeDocument/2006/customXml" ds:itemID="{1C48DBB3-CF99-4595-9320-D6A6AD73587D}">
+<ds:datastoreItem xmlns:ds="http://schemas.openxmlformats.org/officeDocument/2006/customXml" ds:itemID="{D14A6D29-AD82-4647-AF9D-CCB0F8D8DC83}">
   <ds:schemaRefs>
-    <ds:schemaRef ds:uri="http://schemas.openxmlformats.org/officeDocument/2006/bibliography"/>
+    <ds:schemaRef ds:uri="http://schemas.microsoft.com/office/2006/metadata/properties"/>
+    <ds:schemaRef ds:uri="http://schemas.microsoft.com/office/infopath/2007/PartnerControls"/>
   </ds:schemaRefs>
 </ds:datastoreItem>
 </file>
</xml_diff>